<commit_message>
all needed files to show basis of project
</commit_message>
<xml_diff>
--- a/Technical Report Advanced AI.docx
+++ b/Technical Report Advanced AI.docx
@@ -53,32 +53,21 @@
     </w:p>
     <w:p>
       <w:r>
-        <w:t xml:space="preserve">The chosen approach was to build a Streamlit web app powered by Ollama, a local AI model that generates recipes without needing an internet connection. The app allows users to input </w:t>
-      </w:r>
-      <w:r>
-        <w:t>ingredients and</w:t>
-      </w:r>
-      <w:r>
-        <w:t xml:space="preserve"> then displays three unique recipes generated </w:t>
-      </w:r>
-      <w:r>
-        <w:t xml:space="preserve">in </w:t>
-      </w:r>
-      <w:proofErr w:type="gramStart"/>
-      <w:r>
-        <w:t xml:space="preserve">a </w:t>
-      </w:r>
-      <w:proofErr w:type="spellStart"/>
-      <w:r>
-        <w:t>moments</w:t>
-      </w:r>
-      <w:proofErr w:type="spellEnd"/>
-      <w:proofErr w:type="gramEnd"/>
-      <w:r>
-        <w:t xml:space="preserve"> notice</w:t>
-      </w:r>
-      <w:r>
-        <w:t>.</w:t>
+        <w:t xml:space="preserve">The chosen approach was </w:t>
+      </w:r>
+      <w:r>
+        <w:t>to take the Llama-3.2-1B-Instruct model and fine tune it to understand more about ingredients and recipes. Then place this newly trained model inside a desktop GUI application built with Tkinter. This application serves as a lightweight recipe-generation tool.</w:t>
+      </w:r>
+    </w:p>
+    <w:p>
+      <w:r>
+        <w:t xml:space="preserve">Note: this application was built and made on/for MacOS. The gui.py script runs on any OS of course, but I have used Platypus </w:t>
+      </w:r>
+      <w:r>
+        <w:t xml:space="preserve">(a MacOS app designed to bundle files to run harmoniously, becoming a desktop app) </w:t>
+      </w:r>
+      <w:r>
+        <w:t>to bundle the script with its used models, virtual environment and launcher. This way, it becomes an actual desktop app, causing for any non-technical user to be able and use the application with ease.</w:t>
       </w:r>
     </w:p>
     <w:p>
@@ -134,18 +123,133 @@
           <w:sz w:val="24"/>
           <w:szCs w:val="24"/>
         </w:rPr>
-        <w:t xml:space="preserve">This project does not use a traditional dataset. Instead, it relies on user-provided input </w:t>
-      </w:r>
-      <w:proofErr w:type="gramStart"/>
-      <w:r>
+        <w:t>I started by downloading a dataset from Kaggle. This massive dataset consisted of the following headers:</w:t>
+      </w:r>
+    </w:p>
+    <w:p>
+      <w:pPr>
+        <w:pStyle w:val="ListParagraph"/>
+        <w:numPr>
+          <w:ilvl w:val="0"/>
+          <w:numId w:val="6"/>
+        </w:numPr>
+      </w:pPr>
+      <w:r>
+        <w:t>Id (primary key)</w:t>
+      </w:r>
+    </w:p>
+    <w:p>
+      <w:pPr>
+        <w:pStyle w:val="ListParagraph"/>
+        <w:numPr>
+          <w:ilvl w:val="0"/>
+          <w:numId w:val="6"/>
+        </w:numPr>
+      </w:pPr>
+      <w:r>
+        <w:t>Title (name of the recipe)</w:t>
+      </w:r>
+    </w:p>
+    <w:p>
+      <w:pPr>
+        <w:pStyle w:val="ListParagraph"/>
+        <w:numPr>
+          <w:ilvl w:val="0"/>
+          <w:numId w:val="6"/>
+        </w:numPr>
+      </w:pPr>
+      <w:r>
+        <w:t>Ingredients (full ingredient list with amounts)</w:t>
+      </w:r>
+    </w:p>
+    <w:p>
+      <w:pPr>
+        <w:pStyle w:val="ListParagraph"/>
+        <w:numPr>
+          <w:ilvl w:val="0"/>
+          <w:numId w:val="6"/>
+        </w:numPr>
+      </w:pPr>
+      <w:r>
+        <w:t>Description (how to make the recipe)</w:t>
+      </w:r>
+    </w:p>
+    <w:p>
+      <w:pPr>
+        <w:pStyle w:val="ListParagraph"/>
+        <w:numPr>
+          <w:ilvl w:val="0"/>
+          <w:numId w:val="6"/>
+        </w:numPr>
+      </w:pPr>
+      <w:r>
+        <w:t>Link (URL where recipe was found)</w:t>
+      </w:r>
+    </w:p>
+    <w:p>
+      <w:pPr>
+        <w:pStyle w:val="ListParagraph"/>
+        <w:numPr>
+          <w:ilvl w:val="0"/>
+          <w:numId w:val="6"/>
+        </w:numPr>
+      </w:pPr>
+      <w:r>
+        <w:t>Source (name of URL website name)</w:t>
+      </w:r>
+    </w:p>
+    <w:p>
+      <w:pPr>
+        <w:pStyle w:val="ListParagraph"/>
+        <w:numPr>
+          <w:ilvl w:val="0"/>
+          <w:numId w:val="6"/>
+        </w:numPr>
+      </w:pPr>
+      <w:r>
+        <w:t>Ner (Named Entity Recognition, purely ingredient names without amounts)</w:t>
+      </w:r>
+    </w:p>
+    <w:p>
+      <w:r>
+        <w:lastRenderedPageBreak/>
+        <w:t xml:space="preserve">I then took several steps in cleaning this dataset, as you can see in the </w:t>
+      </w:r>
+      <w:proofErr w:type="spellStart"/>
+      <w:r>
+        <w:t>data_setup.ipynb</w:t>
+      </w:r>
+      <w:proofErr w:type="spellEnd"/>
+      <w:r>
+        <w:t xml:space="preserve"> file. After taking several steps, I finally landed the  train.jsonl and val.jsonl files, being the correct data needed to train the model.</w:t>
+      </w:r>
+      <w:r>
+        <w:br/>
+        <w:t>Train.jsonl contains of 199863 rows, and val.jsonl exists of</w:t>
+      </w:r>
+      <w:r>
+        <w:t xml:space="preserve"> 4079 rows. After already having trained and evaluated the model, I remembered the norm is rather to split the data 80-20, which I didn’t do. However, it does not matter since I have only used 5% of the train.jsonl data, since it took too long to train on all data.</w:t>
+      </w:r>
+    </w:p>
+    <w:p/>
+    <w:p>
+      <w:pPr>
+        <w:pStyle w:val="Heading1"/>
+      </w:pPr>
+      <w:r>
+        <w:t>Model &amp; Methods</w:t>
+      </w:r>
+    </w:p>
+    <w:p>
+      <w:pPr>
+        <w:pStyle w:val="Heading1"/>
         <w:rPr>
           <w:rFonts w:asciiTheme="minorHAnsi" w:eastAsiaTheme="minorHAnsi" w:hAnsiTheme="minorHAnsi" w:cstheme="minorBidi"/>
           <w:color w:val="auto"/>
           <w:sz w:val="24"/>
           <w:szCs w:val="24"/>
         </w:rPr>
-        <w:t>(</w:t>
-      </w:r>
+      </w:pPr>
       <w:r>
         <w:rPr>
           <w:rFonts w:asciiTheme="minorHAnsi" w:eastAsiaTheme="minorHAnsi" w:hAnsiTheme="minorHAnsi" w:cstheme="minorBidi"/>
@@ -153,9 +257,8 @@
           <w:sz w:val="24"/>
           <w:szCs w:val="24"/>
         </w:rPr>
-        <w:t xml:space="preserve"> a</w:t>
-      </w:r>
-      <w:proofErr w:type="gramEnd"/>
+        <w:t xml:space="preserve">At first, I tried fine-tuning Llama-3.2-3B-Instruct, but training the full dataset took more than 48 hours, which made it </w:t>
+      </w:r>
       <w:r>
         <w:rPr>
           <w:rFonts w:asciiTheme="minorHAnsi" w:eastAsiaTheme="minorHAnsi" w:hAnsiTheme="minorHAnsi" w:cstheme="minorBidi"/>
@@ -163,7 +266,7 @@
           <w:sz w:val="24"/>
           <w:szCs w:val="24"/>
         </w:rPr>
-        <w:t xml:space="preserve"> list of ingredients entered at runtime</w:t>
+        <w:t>unpractical</w:t>
       </w:r>
       <w:r>
         <w:rPr>
@@ -172,7 +275,7 @@
           <w:sz w:val="24"/>
           <w:szCs w:val="24"/>
         </w:rPr>
-        <w:t>)</w:t>
+        <w:t xml:space="preserve"> to run without major limitations.</w:t>
       </w:r>
       <w:r>
         <w:rPr>
@@ -181,7 +284,7 @@
           <w:sz w:val="24"/>
           <w:szCs w:val="24"/>
         </w:rPr>
-        <w:t xml:space="preserve">. The application uses these ingredients to create prompts that are passed to the AI </w:t>
+        <w:br/>
       </w:r>
       <w:r>
         <w:rPr>
@@ -190,7 +293,7 @@
           <w:sz w:val="24"/>
           <w:szCs w:val="24"/>
         </w:rPr>
-        <w:t>model.</w:t>
+        <w:t xml:space="preserve">I then switched to the lighter 1B model, which reduced training time to ~12 hours for the full dataset and just 10–15 minutes for 5% of the data </w:t>
       </w:r>
       <w:r>
         <w:rPr>
@@ -199,7 +302,7 @@
           <w:sz w:val="24"/>
           <w:szCs w:val="24"/>
         </w:rPr>
-        <w:br/>
+        <w:t>.</w:t>
       </w:r>
       <w:r>
         <w:rPr>
@@ -208,7 +311,8 @@
           <w:sz w:val="24"/>
           <w:szCs w:val="24"/>
         </w:rPr>
-        <w:t>Because</w:t>
+        <w:br/>
+        <w:t xml:space="preserve">This 5% still contained around </w:t>
       </w:r>
       <w:r>
         <w:rPr>
@@ -217,7 +321,7 @@
           <w:sz w:val="24"/>
           <w:szCs w:val="24"/>
         </w:rPr>
-        <w:t xml:space="preserve"> of this setup</w:t>
+        <w:t>10k rows</w:t>
       </w:r>
       <w:r>
         <w:rPr>
@@ -226,7 +330,7 @@
           <w:sz w:val="24"/>
           <w:szCs w:val="24"/>
         </w:rPr>
-        <w:t>, no</w:t>
+        <w:t>, which is still valid for model training. After training</w:t>
       </w:r>
       <w:r>
         <w:rPr>
@@ -235,17 +339,19 @@
           <w:sz w:val="24"/>
           <w:szCs w:val="24"/>
         </w:rPr>
-        <w:t xml:space="preserve"> preprocessing steps like data cleaning or transformation were necessary.</w:t>
-      </w:r>
-      <w:r>
+        <w:t xml:space="preserve"> followed evaluation on val.jsonl.</w:t>
+      </w:r>
+    </w:p>
+    <w:p>
+      <w:pPr>
+        <w:pStyle w:val="Heading1"/>
         <w:rPr>
           <w:rFonts w:asciiTheme="minorHAnsi" w:eastAsiaTheme="minorHAnsi" w:hAnsiTheme="minorHAnsi" w:cstheme="minorBidi"/>
           <w:color w:val="auto"/>
           <w:sz w:val="24"/>
           <w:szCs w:val="24"/>
         </w:rPr>
-        <w:t xml:space="preserve"> </w:t>
-      </w:r>
+      </w:pPr>
       <w:r>
         <w:rPr>
           <w:rFonts w:asciiTheme="minorHAnsi" w:eastAsiaTheme="minorHAnsi" w:hAnsiTheme="minorHAnsi" w:cstheme="minorBidi"/>
@@ -253,7 +359,7 @@
           <w:sz w:val="24"/>
           <w:szCs w:val="24"/>
         </w:rPr>
-        <w:t>The “data” is generated dynamically based on user input, making each prompt and response unique.</w:t>
+        <w:t xml:space="preserve">The fine-tuning was done with supervised training on a </w:t>
       </w:r>
       <w:r>
         <w:rPr>
@@ -262,7 +368,7 @@
           <w:sz w:val="24"/>
           <w:szCs w:val="24"/>
         </w:rPr>
-        <w:br/>
+        <w:t>CLM (</w:t>
       </w:r>
       <w:r>
         <w:rPr>
@@ -271,7 +377,7 @@
           <w:sz w:val="24"/>
           <w:szCs w:val="24"/>
         </w:rPr>
-        <w:t xml:space="preserve">The main challenge was not data </w:t>
+        <w:t>causal language modeling task</w:t>
       </w:r>
       <w:r>
         <w:rPr>
@@ -280,7 +386,7 @@
           <w:sz w:val="24"/>
           <w:szCs w:val="24"/>
         </w:rPr>
-        <w:t>processing but</w:t>
+        <w:t>)</w:t>
       </w:r>
       <w:r>
         <w:rPr>
@@ -289,35 +395,97 @@
           <w:sz w:val="24"/>
           <w:szCs w:val="24"/>
         </w:rPr>
-        <w:t xml:space="preserve"> ensuring valid and relevant AI output.</w:t>
-      </w:r>
-    </w:p>
-    <w:p>
-      <w:pPr>
-        <w:pStyle w:val="Heading1"/>
+        <w:t>, where the model learns to predict the next token in a recipe.</w:t>
+      </w:r>
+      <w:r>
         <w:rPr>
           <w:rFonts w:asciiTheme="minorHAnsi" w:eastAsiaTheme="minorHAnsi" w:hAnsiTheme="minorHAnsi" w:cstheme="minorBidi"/>
           <w:color w:val="auto"/>
           <w:sz w:val="24"/>
           <w:szCs w:val="24"/>
         </w:rPr>
+        <w:br/>
+      </w:r>
+      <w:r>
+        <w:rPr>
+          <w:rFonts w:asciiTheme="minorHAnsi" w:eastAsiaTheme="minorHAnsi" w:hAnsiTheme="minorHAnsi" w:cstheme="minorBidi"/>
+          <w:color w:val="auto"/>
+          <w:sz w:val="24"/>
+          <w:szCs w:val="24"/>
+        </w:rPr>
+        <w:t>To make this efficient, I used LoRA adapters, which add small trainable matrices to the model while keeping the original weights frozen, so far fewer parameters need updating. Data was tokenized into fixed-length sequences with padding and EOS markers,</w:t>
+      </w:r>
+      <w:r>
+        <w:rPr>
+          <w:rFonts w:asciiTheme="minorHAnsi" w:eastAsiaTheme="minorHAnsi" w:hAnsiTheme="minorHAnsi" w:cstheme="minorBidi"/>
+          <w:color w:val="auto"/>
+          <w:sz w:val="24"/>
+          <w:szCs w:val="24"/>
+        </w:rPr>
+        <w:br/>
+      </w:r>
+      <w:r>
+        <w:rPr>
+          <w:rFonts w:asciiTheme="minorHAnsi" w:eastAsiaTheme="minorHAnsi" w:hAnsiTheme="minorHAnsi" w:cstheme="minorBidi"/>
+          <w:color w:val="auto"/>
+          <w:sz w:val="24"/>
+          <w:szCs w:val="24"/>
+        </w:rPr>
+        <w:t xml:space="preserve">and training used AdamW with a cosine learning rate schedule and warmup to ensure stability. </w:t>
+      </w:r>
+    </w:p>
+    <w:p>
+      <w:pPr>
+        <w:pStyle w:val="Heading1"/>
+        <w:rPr>
+          <w:rFonts w:asciiTheme="minorHAnsi" w:eastAsiaTheme="minorHAnsi" w:hAnsiTheme="minorHAnsi" w:cstheme="minorBidi"/>
+          <w:color w:val="auto"/>
+          <w:sz w:val="24"/>
+          <w:szCs w:val="24"/>
+        </w:rPr>
+      </w:pPr>
+      <w:r>
+        <w:rPr>
+          <w:rFonts w:asciiTheme="minorHAnsi" w:eastAsiaTheme="minorHAnsi" w:hAnsiTheme="minorHAnsi" w:cstheme="minorBidi"/>
+          <w:color w:val="auto"/>
+          <w:sz w:val="24"/>
+          <w:szCs w:val="24"/>
+        </w:rPr>
+        <w:t>After training, only the LoRA adapter is saved, producing a lightweight artifact that can be merged with the base model for inference. This setup allowed me to train a capable recipe generator while avoiding the impractical runtimes of the larger model.</w:t>
+      </w:r>
+    </w:p>
+    <w:p>
+      <w:pPr>
+        <w:pStyle w:val="Heading1"/>
+        <w:rPr>
+          <w:rStyle w:val="Strong"/>
+          <w:b w:val="0"/>
+          <w:bCs w:val="0"/>
+        </w:rPr>
       </w:pPr>
     </w:p>
     <w:p/>
     <w:p/>
-    <w:p/>
     <w:p>
       <w:pPr>
         <w:pStyle w:val="Heading1"/>
       </w:pPr>
       <w:r>
+        <w:rPr>
+          <w:rStyle w:val="Strong"/>
+          <w:b w:val="0"/>
+          <w:bCs w:val="0"/>
+        </w:rPr>
         <w:lastRenderedPageBreak/>
-        <w:t>Model &amp; Methods</w:t>
-      </w:r>
-    </w:p>
-    <w:p>
-      <w:r>
-        <w:t>Initially, I explored various model options:</w:t>
+        <w:t>Results &amp; Evaluation</w:t>
+      </w:r>
+    </w:p>
+    <w:p>
+      <w:r>
+        <w:t>Training r</w:t>
+      </w:r>
+      <w:r>
+        <w:t>esults:</w:t>
       </w:r>
     </w:p>
     <w:p>
@@ -325,14 +493,17 @@
         <w:pStyle w:val="ListParagraph"/>
         <w:numPr>
           <w:ilvl w:val="0"/>
-          <w:numId w:val="1"/>
+          <w:numId w:val="7"/>
         </w:numPr>
       </w:pPr>
       <w:r>
-        <w:t>Self-made models: I first tried a XGBoost model, of which I soon realized classification is not good for this project, since I needed the model to write me recipes instead of just showing which ingredients classified the best to any recipe. After that I decided to go for already existing models.</w:t>
-      </w:r>
-      <w:r>
-        <w:br/>
+        <w:t xml:space="preserve">Training loss decreased from 1.7 to 1.0 </w:t>
+      </w:r>
+      <w:r>
+        <w:sym w:font="Wingdings" w:char="F0E0"/>
+      </w:r>
+      <w:r>
+        <w:t xml:space="preserve"> model learned stably</w:t>
       </w:r>
     </w:p>
     <w:p>
@@ -340,20 +511,11 @@
         <w:pStyle w:val="ListParagraph"/>
         <w:numPr>
           <w:ilvl w:val="0"/>
-          <w:numId w:val="1"/>
+          <w:numId w:val="7"/>
         </w:numPr>
       </w:pPr>
       <w:r>
-        <w:t>OpenAI models: These had drawbacks like API limitations and token cutoffs, which often caused the model to stop mid-recipe</w:t>
-      </w:r>
-      <w:r>
-        <w:t xml:space="preserve"> and was in general annoying to work with</w:t>
-      </w:r>
-      <w:r>
-        <w:t>. However, the parts that did get generated were rather accurate and usable.</w:t>
-      </w:r>
-      <w:r>
-        <w:br/>
+        <w:t>Gradient norms stayed under 1.0</w:t>
       </w:r>
     </w:p>
     <w:p>
@@ -361,49 +523,386 @@
         <w:pStyle w:val="ListParagraph"/>
         <w:numPr>
           <w:ilvl w:val="0"/>
-          <w:numId w:val="1"/>
+          <w:numId w:val="7"/>
         </w:numPr>
       </w:pPr>
       <w:r>
-        <w:t>Locally downloaded models: These required a lot of memory (over 30GB RAM) and were slow or inaccurate.</w:t>
-      </w:r>
-      <w:r>
-        <w:t xml:space="preserve"> I first tried GPT-J-6B</w:t>
-      </w:r>
-      <w:r>
-        <w:t xml:space="preserve"> by EleutherAI, which has 6B parameters and took very long to generate inaccurate </w:t>
-      </w:r>
-      <w:r>
-        <w:t>recipes</w:t>
-      </w:r>
-      <w:r>
-        <w:t>. Then I switched to GPT-Neo-1.3B, which is also made by EleutherAI. This model was more efficient since it was way lighter than the previous model, but still not good enough to rely on</w:t>
-      </w:r>
-      <w:r>
-        <w:t xml:space="preserve"> since the recipes often did not make any sense</w:t>
-      </w:r>
-      <w:r>
-        <w:t>.</w:t>
-      </w:r>
-      <w:r>
+        <w:t>Mean token accuracy climbed from 65% to 75%</w:t>
+      </w:r>
+    </w:p>
+    <w:p>
+      <w:pPr>
+        <w:pStyle w:val="p1"/>
+        <w:numPr>
+          <w:ilvl w:val="0"/>
+          <w:numId w:val="7"/>
+        </w:numPr>
+        <w:rPr>
+          <w:rFonts w:asciiTheme="minorHAnsi" w:eastAsiaTheme="minorHAnsi" w:hAnsiTheme="minorHAnsi" w:cstheme="minorBidi"/>
+          <w:kern w:val="2"/>
+          <w14:ligatures w14:val="standardContextual"/>
+        </w:rPr>
+      </w:pPr>
+      <w:r>
+        <w:rPr>
+          <w:rFonts w:asciiTheme="minorHAnsi" w:eastAsiaTheme="minorHAnsi" w:hAnsiTheme="minorHAnsi" w:cstheme="minorBidi"/>
+          <w:kern w:val="2"/>
+          <w14:ligatures w14:val="standardContextual"/>
+        </w:rPr>
+        <w:t>Learning rate followed a cosine schedule, starting at 1e-4 and smoothly decreasing</w:t>
+      </w:r>
+      <w:r>
+        <w:rPr>
+          <w:rFonts w:asciiTheme="minorHAnsi" w:eastAsiaTheme="minorHAnsi" w:hAnsiTheme="minorHAnsi" w:cstheme="minorBidi"/>
+          <w:kern w:val="2"/>
+          <w14:ligatures w14:val="standardContextual"/>
+        </w:rPr>
         <w:br/>
       </w:r>
-    </w:p>
-    <w:p>
-      <w:r>
-        <w:t xml:space="preserve">Eventually, I discovered Ollama, a platform that </w:t>
-      </w:r>
-      <w:r>
-        <w:t xml:space="preserve">also </w:t>
-      </w:r>
-      <w:r>
-        <w:t>lets users run AI models locally with optimized performance. I used llama3.2:latest for this project.</w:t>
-      </w:r>
-      <w:r>
+      <w:r>
+        <w:rPr>
+          <w:rFonts w:asciiTheme="minorHAnsi" w:eastAsiaTheme="minorHAnsi" w:hAnsiTheme="minorHAnsi" w:cstheme="minorBidi"/>
+          <w:kern w:val="2"/>
+          <w14:ligatures w14:val="standardContextual"/>
+        </w:rPr>
+        <w:t>stable and efficient training progression</w:t>
+      </w:r>
+      <w:r>
+        <w:rPr>
+          <w:rFonts w:asciiTheme="minorHAnsi" w:eastAsiaTheme="minorHAnsi" w:hAnsiTheme="minorHAnsi" w:cstheme="minorBidi"/>
+          <w:kern w:val="2"/>
+          <w14:ligatures w14:val="standardContextual"/>
+        </w:rPr>
         <w:br/>
       </w:r>
-      <w:r>
-        <w:t>It provided:</w:t>
+    </w:p>
+    <w:p>
+      <w:pPr>
+        <w:pStyle w:val="p1"/>
+        <w:numPr>
+          <w:ilvl w:val="0"/>
+          <w:numId w:val="7"/>
+        </w:numPr>
+        <w:rPr>
+          <w:rFonts w:asciiTheme="minorHAnsi" w:eastAsiaTheme="minorHAnsi" w:hAnsiTheme="minorHAnsi" w:cstheme="minorBidi"/>
+          <w:kern w:val="2"/>
+          <w14:ligatures w14:val="standardContextual"/>
+        </w:rPr>
+      </w:pPr>
+      <w:r>
+        <w:rPr>
+          <w:rFonts w:asciiTheme="minorHAnsi" w:eastAsiaTheme="minorHAnsi" w:hAnsiTheme="minorHAnsi" w:cstheme="minorBidi"/>
+          <w:kern w:val="2"/>
+          <w14:ligatures w14:val="standardContextual"/>
+        </w:rPr>
+        <w:t>Final training loss ~1.1 → perplexity ≈ 3.0, meaning the model is confident when predicting tokens</w:t>
+      </w:r>
+      <w:r>
+        <w:rPr>
+          <w:rFonts w:asciiTheme="minorHAnsi" w:eastAsiaTheme="minorHAnsi" w:hAnsiTheme="minorHAnsi" w:cstheme="minorBidi"/>
+          <w:kern w:val="2"/>
+          <w14:ligatures w14:val="standardContextual"/>
+        </w:rPr>
+        <w:t xml:space="preserve"> (tokens being basic text units the model reads/predicts)</w:t>
+      </w:r>
+      <w:r>
+        <w:rPr>
+          <w:rFonts w:asciiTheme="minorHAnsi" w:eastAsiaTheme="minorHAnsi" w:hAnsiTheme="minorHAnsi" w:cstheme="minorBidi"/>
+          <w:kern w:val="2"/>
+          <w14:ligatures w14:val="standardContextual"/>
+        </w:rPr>
+        <w:br/>
+      </w:r>
+    </w:p>
+    <w:p>
+      <w:pPr>
+        <w:pStyle w:val="p1"/>
+        <w:numPr>
+          <w:ilvl w:val="0"/>
+          <w:numId w:val="7"/>
+        </w:numPr>
+        <w:rPr>
+          <w:rFonts w:asciiTheme="minorHAnsi" w:eastAsiaTheme="minorHAnsi" w:hAnsiTheme="minorHAnsi" w:cstheme="minorBidi"/>
+          <w:kern w:val="2"/>
+          <w14:ligatures w14:val="standardContextual"/>
+        </w:rPr>
+      </w:pPr>
+      <w:r>
+        <w:rPr>
+          <w:rFonts w:asciiTheme="minorHAnsi" w:eastAsiaTheme="minorHAnsi" w:hAnsiTheme="minorHAnsi" w:cstheme="minorBidi"/>
+          <w:kern w:val="2"/>
+          <w14:ligatures w14:val="standardContextual"/>
+        </w:rPr>
+        <w:t>Validation loss ~1.06 with perplexity ~2.9 → consistent with training, no signs of overfitting</w:t>
+      </w:r>
+      <w:r>
+        <w:rPr>
+          <w:rFonts w:asciiTheme="minorHAnsi" w:eastAsiaTheme="minorHAnsi" w:hAnsiTheme="minorHAnsi" w:cstheme="minorBidi"/>
+          <w:kern w:val="2"/>
+          <w14:ligatures w14:val="standardContextual"/>
+        </w:rPr>
+        <w:br/>
+      </w:r>
+    </w:p>
+    <w:p>
+      <w:pPr>
+        <w:pStyle w:val="p1"/>
+        <w:rPr>
+          <w:rFonts w:asciiTheme="minorHAnsi" w:eastAsiaTheme="minorHAnsi" w:hAnsiTheme="minorHAnsi" w:cstheme="minorBidi"/>
+          <w:kern w:val="2"/>
+          <w14:ligatures w14:val="standardContextual"/>
+        </w:rPr>
+      </w:pPr>
+      <w:r>
+        <w:rPr>
+          <w:rFonts w:asciiTheme="minorHAnsi" w:eastAsiaTheme="minorHAnsi" w:hAnsiTheme="minorHAnsi" w:cstheme="minorBidi"/>
+          <w:kern w:val="2"/>
+          <w14:ligatures w14:val="standardContextual"/>
+        </w:rPr>
+        <w:t>Eventually the LoRA (Low-Rank Adaptation) adapter was successfully saved and ready to merge with the base model for inference. The adapter by itself is not a full model, needing the default Llama-3.2-1B-Instruct as a base to work.</w:t>
+      </w:r>
+      <w:r>
+        <w:rPr>
+          <w:rFonts w:asciiTheme="minorHAnsi" w:eastAsiaTheme="minorHAnsi" w:hAnsiTheme="minorHAnsi" w:cstheme="minorBidi"/>
+          <w:kern w:val="2"/>
+          <w14:ligatures w14:val="standardContextual"/>
+        </w:rPr>
+        <w:br/>
+      </w:r>
+    </w:p>
+    <w:p>
+      <w:pPr>
+        <w:pStyle w:val="p1"/>
+        <w:rPr>
+          <w:rFonts w:asciiTheme="minorHAnsi" w:eastAsiaTheme="minorHAnsi" w:hAnsiTheme="minorHAnsi" w:cstheme="minorBidi"/>
+          <w:kern w:val="2"/>
+          <w14:ligatures w14:val="standardContextual"/>
+        </w:rPr>
+      </w:pPr>
+      <w:r>
+        <w:rPr>
+          <w:rFonts w:asciiTheme="minorHAnsi" w:eastAsiaTheme="minorHAnsi" w:hAnsiTheme="minorHAnsi" w:cstheme="minorBidi"/>
+          <w:kern w:val="2"/>
+          <w14:ligatures w14:val="standardContextual"/>
+        </w:rPr>
+        <w:t xml:space="preserve">If I were to train the model even further, </w:t>
+      </w:r>
+      <w:r>
+        <w:rPr>
+          <w:rFonts w:asciiTheme="minorHAnsi" w:eastAsiaTheme="minorHAnsi" w:hAnsiTheme="minorHAnsi" w:cstheme="minorBidi"/>
+          <w:kern w:val="2"/>
+          <w14:ligatures w14:val="standardContextual"/>
+        </w:rPr>
+        <w:t>it</w:t>
+      </w:r>
+      <w:r>
+        <w:rPr>
+          <w:rFonts w:asciiTheme="minorHAnsi" w:eastAsiaTheme="minorHAnsi" w:hAnsiTheme="minorHAnsi" w:cstheme="minorBidi"/>
+          <w:kern w:val="2"/>
+          <w14:ligatures w14:val="standardContextual"/>
+        </w:rPr>
+        <w:t xml:space="preserve"> is safe to assume the results would probably improve even further.</w:t>
+      </w:r>
+    </w:p>
+    <w:p>
+      <w:pPr>
+        <w:pStyle w:val="p1"/>
+        <w:rPr>
+          <w:rFonts w:asciiTheme="minorHAnsi" w:eastAsiaTheme="minorHAnsi" w:hAnsiTheme="minorHAnsi" w:cstheme="minorBidi"/>
+          <w:kern w:val="2"/>
+          <w14:ligatures w14:val="standardContextual"/>
+        </w:rPr>
+      </w:pPr>
+    </w:p>
+    <w:p>
+      <w:pPr>
+        <w:pStyle w:val="p1"/>
+        <w:rPr>
+          <w:rFonts w:asciiTheme="minorHAnsi" w:eastAsiaTheme="minorHAnsi" w:hAnsiTheme="minorHAnsi" w:cstheme="minorBidi"/>
+          <w:kern w:val="2"/>
+          <w14:ligatures w14:val="standardContextual"/>
+        </w:rPr>
+      </w:pPr>
+      <w:r>
+        <w:rPr>
+          <w:rFonts w:asciiTheme="minorHAnsi" w:eastAsiaTheme="minorHAnsi" w:hAnsiTheme="minorHAnsi" w:cstheme="minorBidi"/>
+          <w:kern w:val="2"/>
+          <w14:ligatures w14:val="standardContextual"/>
+        </w:rPr>
+        <w:t>Recipe results:</w:t>
+      </w:r>
+    </w:p>
+    <w:p>
+      <w:pPr>
+        <w:pStyle w:val="p1"/>
+        <w:numPr>
+          <w:ilvl w:val="0"/>
+          <w:numId w:val="10"/>
+        </w:numPr>
+        <w:rPr>
+          <w:rFonts w:asciiTheme="minorHAnsi" w:eastAsiaTheme="minorHAnsi" w:hAnsiTheme="minorHAnsi" w:cstheme="minorBidi"/>
+          <w:kern w:val="2"/>
+          <w14:ligatures w14:val="standardContextual"/>
+        </w:rPr>
+      </w:pPr>
+      <w:r>
+        <w:rPr>
+          <w:rFonts w:asciiTheme="minorHAnsi" w:eastAsiaTheme="minorHAnsi" w:hAnsiTheme="minorHAnsi" w:cstheme="minorBidi"/>
+          <w:kern w:val="2"/>
+          <w14:ligatures w14:val="standardContextual"/>
+        </w:rPr>
+        <w:t>Model is very fast and lightweight</w:t>
+      </w:r>
+    </w:p>
+    <w:p>
+      <w:pPr>
+        <w:pStyle w:val="p1"/>
+        <w:numPr>
+          <w:ilvl w:val="0"/>
+          <w:numId w:val="10"/>
+        </w:numPr>
+        <w:rPr>
+          <w:rFonts w:asciiTheme="minorHAnsi" w:eastAsiaTheme="minorHAnsi" w:hAnsiTheme="minorHAnsi" w:cstheme="minorBidi"/>
+          <w:kern w:val="2"/>
+          <w14:ligatures w14:val="standardContextual"/>
+        </w:rPr>
+      </w:pPr>
+      <w:r>
+        <w:rPr>
+          <w:rFonts w:asciiTheme="minorHAnsi" w:eastAsiaTheme="minorHAnsi" w:hAnsiTheme="minorHAnsi" w:cstheme="minorBidi"/>
+          <w:kern w:val="2"/>
+          <w14:ligatures w14:val="standardContextual"/>
+        </w:rPr>
+        <w:t>Understands input clearly and knows what to do with it</w:t>
+      </w:r>
+    </w:p>
+    <w:p>
+      <w:pPr>
+        <w:pStyle w:val="p1"/>
+        <w:numPr>
+          <w:ilvl w:val="0"/>
+          <w:numId w:val="10"/>
+        </w:numPr>
+        <w:rPr>
+          <w:rFonts w:asciiTheme="minorHAnsi" w:eastAsiaTheme="minorHAnsi" w:hAnsiTheme="minorHAnsi" w:cstheme="minorBidi"/>
+          <w:kern w:val="2"/>
+          <w14:ligatures w14:val="standardContextual"/>
+        </w:rPr>
+      </w:pPr>
+      <w:r>
+        <w:rPr>
+          <w:rFonts w:asciiTheme="minorHAnsi" w:eastAsiaTheme="minorHAnsi" w:hAnsiTheme="minorHAnsi" w:cstheme="minorBidi"/>
+          <w:kern w:val="2"/>
+          <w14:ligatures w14:val="standardContextual"/>
+        </w:rPr>
+        <w:t>Generated properly structured recipe with used ingredients list and descriptions</w:t>
+      </w:r>
+      <w:r>
+        <w:rPr>
+          <w:rFonts w:asciiTheme="minorHAnsi" w:eastAsiaTheme="minorHAnsi" w:hAnsiTheme="minorHAnsi" w:cstheme="minorBidi"/>
+          <w:kern w:val="2"/>
+          <w14:ligatures w14:val="standardContextual"/>
+        </w:rPr>
+        <w:br/>
+      </w:r>
+    </w:p>
+    <w:p>
+      <w:pPr>
+        <w:pStyle w:val="p1"/>
+        <w:numPr>
+          <w:ilvl w:val="0"/>
+          <w:numId w:val="10"/>
+        </w:numPr>
+        <w:rPr>
+          <w:rFonts w:asciiTheme="minorHAnsi" w:eastAsiaTheme="minorHAnsi" w:hAnsiTheme="minorHAnsi" w:cstheme="minorBidi"/>
+          <w:kern w:val="2"/>
+          <w14:ligatures w14:val="standardContextual"/>
+        </w:rPr>
+      </w:pPr>
+      <w:r>
+        <w:rPr>
+          <w:rFonts w:asciiTheme="minorHAnsi" w:eastAsiaTheme="minorHAnsi" w:hAnsiTheme="minorHAnsi" w:cstheme="minorBidi"/>
+          <w:kern w:val="2"/>
+          <w14:ligatures w14:val="standardContextual"/>
+        </w:rPr>
+        <w:t>Model can’t handle list with too many ingredients</w:t>
+      </w:r>
+    </w:p>
+    <w:p>
+      <w:pPr>
+        <w:pStyle w:val="p1"/>
+        <w:numPr>
+          <w:ilvl w:val="0"/>
+          <w:numId w:val="10"/>
+        </w:numPr>
+        <w:rPr>
+          <w:rFonts w:asciiTheme="minorHAnsi" w:eastAsiaTheme="minorHAnsi" w:hAnsiTheme="minorHAnsi" w:cstheme="minorBidi"/>
+          <w:kern w:val="2"/>
+          <w14:ligatures w14:val="standardContextual"/>
+        </w:rPr>
+      </w:pPr>
+      <w:r>
+        <w:rPr>
+          <w:rFonts w:asciiTheme="minorHAnsi" w:eastAsiaTheme="minorHAnsi" w:hAnsiTheme="minorHAnsi" w:cstheme="minorBidi"/>
+          <w:kern w:val="2"/>
+          <w14:ligatures w14:val="standardContextual"/>
+        </w:rPr>
+        <w:t>Model refused to give multiple unique recipes, had to reduce to 1 recipe max.</w:t>
+      </w:r>
+    </w:p>
+    <w:p>
+      <w:pPr>
+        <w:pStyle w:val="p1"/>
+        <w:numPr>
+          <w:ilvl w:val="0"/>
+          <w:numId w:val="10"/>
+        </w:numPr>
+        <w:rPr>
+          <w:rFonts w:asciiTheme="minorHAnsi" w:eastAsiaTheme="minorHAnsi" w:hAnsiTheme="minorHAnsi" w:cstheme="minorBidi"/>
+          <w:kern w:val="2"/>
+          <w14:ligatures w14:val="standardContextual"/>
+        </w:rPr>
+      </w:pPr>
+      <w:r>
+        <w:rPr>
+          <w:rFonts w:asciiTheme="minorHAnsi" w:eastAsiaTheme="minorHAnsi" w:hAnsiTheme="minorHAnsi" w:cstheme="minorBidi"/>
+          <w:kern w:val="2"/>
+          <w14:ligatures w14:val="standardContextual"/>
+        </w:rPr>
+        <w:t>Model often can’t provide 5 steps, so I added a filler.</w:t>
+      </w:r>
+    </w:p>
+    <w:p>
+      <w:pPr>
+        <w:spacing w:before="100" w:beforeAutospacing="1" w:after="100" w:afterAutospacing="1"/>
+        <w:rPr>
+          <w:color w:val="000000"/>
+        </w:rPr>
+      </w:pPr>
+    </w:p>
+    <w:p>
+      <w:pPr>
+        <w:spacing w:before="100" w:beforeAutospacing="1" w:after="100" w:afterAutospacing="1"/>
+        <w:rPr>
+          <w:color w:val="000000"/>
+        </w:rPr>
+      </w:pPr>
+    </w:p>
+    <w:p>
+      <w:pPr>
+        <w:pStyle w:val="Heading1"/>
+      </w:pPr>
+      <w:r>
+        <w:lastRenderedPageBreak/>
+        <w:t>Contributions</w:t>
+      </w:r>
+    </w:p>
+    <w:p>
+      <w:r>
+        <w:t>I have worked on this project alone, with using GenAI as my copilot.</w:t>
+      </w:r>
+      <w:r>
+        <w:t xml:space="preserve"> The GenAI e-helped me discover and decide on: </w:t>
       </w:r>
     </w:p>
     <w:p>
@@ -411,11 +910,14 @@
         <w:pStyle w:val="ListParagraph"/>
         <w:numPr>
           <w:ilvl w:val="0"/>
-          <w:numId w:val="2"/>
+          <w:numId w:val="11"/>
         </w:numPr>
       </w:pPr>
       <w:r>
-        <w:t>Fast generation times</w:t>
+        <w:t>Ideas for u</w:t>
+      </w:r>
+      <w:r>
+        <w:t>sed training methods</w:t>
       </w:r>
     </w:p>
     <w:p>
@@ -423,17 +925,11 @@
         <w:pStyle w:val="ListParagraph"/>
         <w:numPr>
           <w:ilvl w:val="0"/>
-          <w:numId w:val="2"/>
+          <w:numId w:val="11"/>
         </w:numPr>
       </w:pPr>
       <w:r>
-        <w:t>Offline access</w:t>
-      </w:r>
-      <w:r>
-        <w:t xml:space="preserve"> with 0 limitations</w:t>
-      </w:r>
-      <w:r>
-        <w:t xml:space="preserve"> (no API keys or rate limits)</w:t>
+        <w:t>choice of model (Llama-3.2-1B-Instruct)</w:t>
       </w:r>
     </w:p>
     <w:p>
@@ -441,25 +937,11 @@
         <w:pStyle w:val="ListParagraph"/>
         <w:numPr>
           <w:ilvl w:val="0"/>
-          <w:numId w:val="2"/>
+          <w:numId w:val="11"/>
         </w:numPr>
       </w:pPr>
       <w:r>
-        <w:t xml:space="preserve">Reliable, complete, and </w:t>
-      </w:r>
-      <w:r>
-        <w:t>especially coherent</w:t>
-      </w:r>
-      <w:r>
-        <w:t xml:space="preserve"> recipe outputs</w:t>
-      </w:r>
-      <w:r>
-        <w:br/>
-      </w:r>
-    </w:p>
-    <w:p>
-      <w:r>
-        <w:t>To maintain quality, I implemented:</w:t>
+        <w:t>how to make the application non-technical user friendly</w:t>
       </w:r>
     </w:p>
     <w:p>
@@ -467,11 +949,11 @@
         <w:pStyle w:val="ListParagraph"/>
         <w:numPr>
           <w:ilvl w:val="0"/>
-          <w:numId w:val="3"/>
+          <w:numId w:val="11"/>
         </w:numPr>
       </w:pPr>
       <w:r>
-        <w:t>A custom prompt instructing the AI to generate recipes using only the listed ingredients</w:t>
+        <w:t>jsonl</w:t>
       </w:r>
     </w:p>
     <w:p>
@@ -479,14 +961,11 @@
         <w:pStyle w:val="ListParagraph"/>
         <w:numPr>
           <w:ilvl w:val="0"/>
-          <w:numId w:val="3"/>
+          <w:numId w:val="11"/>
         </w:numPr>
       </w:pPr>
       <w:r>
-        <w:t>A validation filter (is_valid_recipe) to screen out blog-like or promotional text</w:t>
-      </w:r>
-      <w:r>
-        <w:t xml:space="preserve">, since the model initially did do that </w:t>
+        <w:t>how to approach code</w:t>
       </w:r>
     </w:p>
     <w:p>
@@ -494,239 +973,29 @@
         <w:pStyle w:val="ListParagraph"/>
         <w:numPr>
           <w:ilvl w:val="0"/>
-          <w:numId w:val="3"/>
+          <w:numId w:val="11"/>
         </w:numPr>
       </w:pPr>
       <w:r>
-        <w:t>A retry mechanism that makes up to three attempts if the output is invali</w:t>
-      </w:r>
-      <w:r>
-        <w:t>d</w:t>
-      </w:r>
-    </w:p>
-    <w:p/>
-    <w:p/>
+        <w:t>…</w:t>
+      </w:r>
+    </w:p>
     <w:p>
       <w:pPr>
         <w:pStyle w:val="Heading1"/>
       </w:pPr>
       <w:r>
-        <w:rPr>
-          <w:rStyle w:val="Strong"/>
-          <w:b w:val="0"/>
-          <w:bCs w:val="0"/>
-        </w:rPr>
-        <w:lastRenderedPageBreak/>
-        <w:t>Results &amp; Evaluation</w:t>
-      </w:r>
-    </w:p>
-    <w:p>
-      <w:pPr>
-        <w:spacing w:before="100" w:beforeAutospacing="1" w:after="100" w:afterAutospacing="1"/>
-        <w:rPr>
-          <w:color w:val="000000"/>
-        </w:rPr>
-      </w:pPr>
-      <w:r>
-        <w:rPr>
-          <w:color w:val="000000"/>
-        </w:rPr>
-        <w:t>The app generates three full recipes based on at least three user-entered ingredients. Each recipe includes</w:t>
-      </w:r>
-      <w:r>
-        <w:rPr>
-          <w:color w:val="000000"/>
-        </w:rPr>
-        <w:t xml:space="preserve"> a </w:t>
-      </w:r>
-      <w:r>
-        <w:rPr>
-          <w:color w:val="000000"/>
-        </w:rPr>
-        <w:t>relevant title</w:t>
-      </w:r>
-      <w:r>
-        <w:rPr>
-          <w:color w:val="000000"/>
-        </w:rPr>
-        <w:t>, a</w:t>
-      </w:r>
-      <w:r>
-        <w:rPr>
-          <w:color w:val="000000"/>
-        </w:rPr>
-        <w:t xml:space="preserve"> list of ingredients with </w:t>
-      </w:r>
-      <w:r>
-        <w:rPr>
-          <w:color w:val="000000"/>
-        </w:rPr>
-        <w:t xml:space="preserve">generated </w:t>
-      </w:r>
-      <w:r>
-        <w:rPr>
-          <w:color w:val="000000"/>
-        </w:rPr>
-        <w:t>quantities</w:t>
-      </w:r>
-      <w:r>
-        <w:rPr>
-          <w:color w:val="000000"/>
-        </w:rPr>
-        <w:t xml:space="preserve"> </w:t>
-      </w:r>
-      <w:r>
-        <w:rPr>
-          <w:color w:val="000000"/>
-        </w:rPr>
-        <w:t>(</w:t>
-      </w:r>
-      <w:r>
-        <w:rPr>
-          <w:color w:val="000000"/>
-        </w:rPr>
-        <w:t>if you don’t give quantities yoursel</w:t>
-      </w:r>
-      <w:r>
-        <w:rPr>
-          <w:color w:val="000000"/>
-        </w:rPr>
-        <w:t>f)</w:t>
-      </w:r>
-      <w:r>
-        <w:rPr>
-          <w:color w:val="000000"/>
-        </w:rPr>
-        <w:t xml:space="preserve"> and a</w:t>
-      </w:r>
-      <w:r>
-        <w:rPr>
-          <w:color w:val="000000"/>
-        </w:rPr>
-        <w:t xml:space="preserve"> minimum of five clear steps</w:t>
-      </w:r>
-      <w:r>
-        <w:rPr>
-          <w:color w:val="000000"/>
-        </w:rPr>
-        <w:t xml:space="preserve"> how to make the recipe.</w:t>
-      </w:r>
-    </w:p>
-    <w:p>
-      <w:pPr>
-        <w:spacing w:before="100" w:beforeAutospacing="1" w:after="100" w:afterAutospacing="1"/>
-        <w:rPr>
-          <w:color w:val="000000"/>
-        </w:rPr>
-      </w:pPr>
-      <w:r>
-        <w:rPr>
-          <w:color w:val="000000"/>
-        </w:rPr>
-        <w:t xml:space="preserve">The results are very interesting. The first models I tried took several minutes to generate poor recipes, while this one generates it in around 10 seconds on my laptop with a </w:t>
-      </w:r>
-      <w:r>
-        <w:rPr>
-          <w:b/>
-          <w:bCs/>
-          <w:color w:val="000000"/>
-        </w:rPr>
-        <w:t>creative</w:t>
-      </w:r>
-      <w:r>
-        <w:rPr>
-          <w:color w:val="000000"/>
-        </w:rPr>
-        <w:t xml:space="preserve">, </w:t>
-      </w:r>
-      <w:r>
-        <w:rPr>
-          <w:b/>
-          <w:bCs/>
-          <w:color w:val="000000"/>
-        </w:rPr>
-        <w:t>realistic</w:t>
-      </w:r>
-      <w:r>
-        <w:rPr>
-          <w:color w:val="000000"/>
-        </w:rPr>
-        <w:t xml:space="preserve"> and </w:t>
-      </w:r>
-      <w:r>
-        <w:rPr>
-          <w:b/>
-          <w:bCs/>
-          <w:color w:val="000000"/>
-        </w:rPr>
-        <w:t>coherent</w:t>
-      </w:r>
-      <w:r>
-        <w:rPr>
-          <w:color w:val="000000"/>
-        </w:rPr>
-        <w:t xml:space="preserve"> outcome. These 3 were the main criteria I wanted to succeed in. </w:t>
-      </w:r>
-    </w:p>
-    <w:p>
-      <w:pPr>
-        <w:spacing w:before="100" w:beforeAutospacing="1" w:after="100" w:afterAutospacing="1"/>
-        <w:rPr>
-          <w:color w:val="000000"/>
-        </w:rPr>
-      </w:pPr>
-    </w:p>
-    <w:p>
-      <w:pPr>
-        <w:pStyle w:val="Heading1"/>
-      </w:pPr>
-      <w:r>
-        <w:t>Contributions</w:t>
-      </w:r>
-    </w:p>
-    <w:p>
-      <w:r>
-        <w:t>I have worked on this project alone, with using GenAI as my copilot. Inspiration, model suggestions, method of approach, correction of code were all done and aided by AI.</w:t>
-      </w:r>
-      <w:r>
-        <w:t xml:space="preserve"> I have tried to look up models that would fit my project online or tried looking up methods of approach on how to start with this project, but the results were poor. AI helped where normal google searches could not.</w:t>
-      </w:r>
-      <w:r>
-        <w:br/>
-        <w:t>I have also used AI to generate a cheat sheet on all commands/implementations for Streamlit, a package that requires specific python commands I had 0 knowledge about.</w:t>
-      </w:r>
-      <w:r>
-        <w:br/>
-      </w:r>
-    </w:p>
-    <w:p>
-      <w:pPr>
-        <w:pStyle w:val="Heading1"/>
-      </w:pPr>
-      <w:r>
         <w:t>Challenges &amp; Future work</w:t>
       </w:r>
     </w:p>
     <w:p>
       <w:r>
-        <w:t xml:space="preserve">I found it very challenging to decide which model to use. I first tried to make a model myself, but that ended up to be a dead end since the model I generated </w:t>
-      </w:r>
-      <w:r>
-        <w:t>was</w:t>
-      </w:r>
-      <w:r>
-        <w:t xml:space="preserve"> very flawed</w:t>
-      </w:r>
-      <w:r>
-        <w:t xml:space="preserve"> and not goal fulfilling</w:t>
-      </w:r>
-      <w:r>
-        <w:t>.</w:t>
-      </w:r>
-    </w:p>
-    <w:p>
-      <w:r>
-        <w:t>I could improve by implementing a filter that filters for example vegetarian options or gluten-free recipes etc. The application itself could also be cleaner, better and in general more appealing. I just made a quick Streamlit application that does the task perfectly, but it could look better.</w:t>
+        <w:t>This project was very interesting, seeing how it evolved from managing the raw data to a working model generating recipes, which I fine-tuned on that data. It was very challenging for me, since I had 0 knowledge on how to fine-tune a LLM at first, since we’ve mainly learned how to partake in regression, classification, gradient boosts, … code wise.</w:t>
+      </w:r>
+    </w:p>
+    <w:p>
+      <w:r>
+        <w:t>In the future, I would focus on training the model for a full 12 hours, splitting this into sections of around 2 hours each with evaluations in between to monitor progress. I would also work on improving the quality and clarity of the generated instructions.</w:t>
       </w:r>
       <w:r>
         <w:br/>
@@ -746,6 +1015,643 @@
 <file path=word/numbering.xml><?xml version="1.0" encoding="utf-8"?>
 <w:numbering xmlns:wpc="http://schemas.microsoft.com/office/word/2010/wordprocessingCanvas" xmlns:cx="http://schemas.microsoft.com/office/drawing/2014/chartex" xmlns:cx1="http://schemas.microsoft.com/office/drawing/2015/9/8/chartex" xmlns:cx2="http://schemas.microsoft.com/office/drawing/2015/10/21/chartex" xmlns:cx3="http://schemas.microsoft.com/office/drawing/2016/5/9/chartex" xmlns:cx4="http://schemas.microsoft.com/office/drawing/2016/5/10/chartex" xmlns:cx5="http://schemas.microsoft.com/office/drawing/2016/5/11/chartex" xmlns:cx6="http://schemas.microsoft.com/office/drawing/2016/5/12/chartex" xmlns:cx7="http://schemas.microsoft.com/office/drawing/2016/5/13/chartex" xmlns:cx8="http://schemas.microsoft.com/office/drawing/2016/5/14/chartex" xmlns:mc="http://schemas.openxmlformats.org/markup-compatibility/2006" xmlns:aink="http://schemas.microsoft.com/office/drawing/2016/ink" xmlns:am3d="http://schemas.microsoft.com/office/drawing/2017/model3d" xmlns:o="urn:schemas-microsoft-com:office:office" xmlns:oel="http://schemas.microsoft.com/office/2019/extlst" xmlns:r="http://schemas.openxmlformats.org/officeDocument/2006/relationships" xmlns:m="http://schemas.openxmlformats.org/officeDocument/2006/math" xmlns:v="urn:schemas-microsoft-com:vml" xmlns:wp14="http://schemas.microsoft.com/office/word/2010/wordprocessingDrawing" xmlns:wp="http://schemas.openxmlformats.org/drawingml/2006/wordprocessingDrawing" xmlns:w10="urn:schemas-microsoft-com:office:word" xmlns:w="http://schemas.openxmlformats.org/wordprocessingml/2006/main" xmlns:w14="http://schemas.microsoft.com/office/word/2010/wordml" xmlns:w15="http://schemas.microsoft.com/office/word/2012/wordml" xmlns:w16cex="http://schemas.microsoft.com/office/word/2018/wordml/cex" xmlns:w16cid="http://schemas.microsoft.com/office/word/2016/wordml/cid" xmlns:w16="http://schemas.microsoft.com/office/word/2018/wordml" xmlns:w16du="http://schemas.microsoft.com/office/word/2023/wordml/word16du" xmlns:w16sdtdh="http://schemas.microsoft.com/office/word/2020/wordml/sdtdatahash" xmlns:w16sdtfl="http://schemas.microsoft.com/office/word/2024/wordml/sdtformatlock" xmlns:w16se="http://schemas.microsoft.com/office/word/2015/wordml/symex" xmlns:wpg="http://schemas.microsoft.com/office/word/2010/wordprocessingGroup" xmlns:wpi="http://schemas.microsoft.com/office/word/2010/wordprocessingInk" xmlns:wne="http://schemas.microsoft.com/office/word/2006/wordml" xmlns:wps="http://schemas.microsoft.com/office/word/2010/wordprocessingShape" mc:Ignorable="w14 w15 w16se w16cid w16 w16cex w16sdtdh w16sdtfl w16du wp14">
   <w:abstractNum w:abstractNumId="0" w15:restartNumberingAfterBreak="0">
+    <w:nsid w:val="036C73A4"/>
+    <w:multiLevelType w:val="hybridMultilevel"/>
+    <w:tmpl w:val="673A9EA8"/>
+    <w:lvl w:ilvl="0" w:tplc="04090001">
+      <w:start w:val="1"/>
+      <w:numFmt w:val="bullet"/>
+      <w:lvlText w:val=""/>
+      <w:lvlJc w:val="left"/>
+      <w:pPr>
+        <w:ind w:left="720" w:hanging="360"/>
+      </w:pPr>
+      <w:rPr>
+        <w:rFonts w:ascii="Symbol" w:hAnsi="Symbol" w:hint="default"/>
+      </w:rPr>
+    </w:lvl>
+    <w:lvl w:ilvl="1" w:tplc="04090003" w:tentative="1">
+      <w:start w:val="1"/>
+      <w:numFmt w:val="bullet"/>
+      <w:lvlText w:val="o"/>
+      <w:lvlJc w:val="left"/>
+      <w:pPr>
+        <w:ind w:left="1440" w:hanging="360"/>
+      </w:pPr>
+      <w:rPr>
+        <w:rFonts w:ascii="Courier New" w:hAnsi="Courier New" w:cs="Courier New" w:hint="default"/>
+      </w:rPr>
+    </w:lvl>
+    <w:lvl w:ilvl="2" w:tplc="04090005" w:tentative="1">
+      <w:start w:val="1"/>
+      <w:numFmt w:val="bullet"/>
+      <w:lvlText w:val=""/>
+      <w:lvlJc w:val="left"/>
+      <w:pPr>
+        <w:ind w:left="2160" w:hanging="360"/>
+      </w:pPr>
+      <w:rPr>
+        <w:rFonts w:ascii="Wingdings" w:hAnsi="Wingdings" w:hint="default"/>
+      </w:rPr>
+    </w:lvl>
+    <w:lvl w:ilvl="3" w:tplc="04090001" w:tentative="1">
+      <w:start w:val="1"/>
+      <w:numFmt w:val="bullet"/>
+      <w:lvlText w:val=""/>
+      <w:lvlJc w:val="left"/>
+      <w:pPr>
+        <w:ind w:left="2880" w:hanging="360"/>
+      </w:pPr>
+      <w:rPr>
+        <w:rFonts w:ascii="Symbol" w:hAnsi="Symbol" w:hint="default"/>
+      </w:rPr>
+    </w:lvl>
+    <w:lvl w:ilvl="4" w:tplc="04090003" w:tentative="1">
+      <w:start w:val="1"/>
+      <w:numFmt w:val="bullet"/>
+      <w:lvlText w:val="o"/>
+      <w:lvlJc w:val="left"/>
+      <w:pPr>
+        <w:ind w:left="3600" w:hanging="360"/>
+      </w:pPr>
+      <w:rPr>
+        <w:rFonts w:ascii="Courier New" w:hAnsi="Courier New" w:cs="Courier New" w:hint="default"/>
+      </w:rPr>
+    </w:lvl>
+    <w:lvl w:ilvl="5" w:tplc="04090005" w:tentative="1">
+      <w:start w:val="1"/>
+      <w:numFmt w:val="bullet"/>
+      <w:lvlText w:val=""/>
+      <w:lvlJc w:val="left"/>
+      <w:pPr>
+        <w:ind w:left="4320" w:hanging="360"/>
+      </w:pPr>
+      <w:rPr>
+        <w:rFonts w:ascii="Wingdings" w:hAnsi="Wingdings" w:hint="default"/>
+      </w:rPr>
+    </w:lvl>
+    <w:lvl w:ilvl="6" w:tplc="04090001" w:tentative="1">
+      <w:start w:val="1"/>
+      <w:numFmt w:val="bullet"/>
+      <w:lvlText w:val=""/>
+      <w:lvlJc w:val="left"/>
+      <w:pPr>
+        <w:ind w:left="5040" w:hanging="360"/>
+      </w:pPr>
+      <w:rPr>
+        <w:rFonts w:ascii="Symbol" w:hAnsi="Symbol" w:hint="default"/>
+      </w:rPr>
+    </w:lvl>
+    <w:lvl w:ilvl="7" w:tplc="04090003" w:tentative="1">
+      <w:start w:val="1"/>
+      <w:numFmt w:val="bullet"/>
+      <w:lvlText w:val="o"/>
+      <w:lvlJc w:val="left"/>
+      <w:pPr>
+        <w:ind w:left="5760" w:hanging="360"/>
+      </w:pPr>
+      <w:rPr>
+        <w:rFonts w:ascii="Courier New" w:hAnsi="Courier New" w:cs="Courier New" w:hint="default"/>
+      </w:rPr>
+    </w:lvl>
+    <w:lvl w:ilvl="8" w:tplc="04090005" w:tentative="1">
+      <w:start w:val="1"/>
+      <w:numFmt w:val="bullet"/>
+      <w:lvlText w:val=""/>
+      <w:lvlJc w:val="left"/>
+      <w:pPr>
+        <w:ind w:left="6480" w:hanging="360"/>
+      </w:pPr>
+      <w:rPr>
+        <w:rFonts w:ascii="Wingdings" w:hAnsi="Wingdings" w:hint="default"/>
+      </w:rPr>
+    </w:lvl>
+  </w:abstractNum>
+  <w:abstractNum w:abstractNumId="1" w15:restartNumberingAfterBreak="0">
+    <w:nsid w:val="050C3E9C"/>
+    <w:multiLevelType w:val="hybridMultilevel"/>
+    <w:tmpl w:val="6D18C462"/>
+    <w:lvl w:ilvl="0" w:tplc="04090001">
+      <w:start w:val="1"/>
+      <w:numFmt w:val="bullet"/>
+      <w:lvlText w:val=""/>
+      <w:lvlJc w:val="left"/>
+      <w:pPr>
+        <w:ind w:left="720" w:hanging="360"/>
+      </w:pPr>
+      <w:rPr>
+        <w:rFonts w:ascii="Symbol" w:hAnsi="Symbol" w:hint="default"/>
+      </w:rPr>
+    </w:lvl>
+    <w:lvl w:ilvl="1" w:tplc="04090003" w:tentative="1">
+      <w:start w:val="1"/>
+      <w:numFmt w:val="bullet"/>
+      <w:lvlText w:val="o"/>
+      <w:lvlJc w:val="left"/>
+      <w:pPr>
+        <w:ind w:left="1440" w:hanging="360"/>
+      </w:pPr>
+      <w:rPr>
+        <w:rFonts w:ascii="Courier New" w:hAnsi="Courier New" w:cs="Courier New" w:hint="default"/>
+      </w:rPr>
+    </w:lvl>
+    <w:lvl w:ilvl="2" w:tplc="04090005" w:tentative="1">
+      <w:start w:val="1"/>
+      <w:numFmt w:val="bullet"/>
+      <w:lvlText w:val=""/>
+      <w:lvlJc w:val="left"/>
+      <w:pPr>
+        <w:ind w:left="2160" w:hanging="360"/>
+      </w:pPr>
+      <w:rPr>
+        <w:rFonts w:ascii="Wingdings" w:hAnsi="Wingdings" w:hint="default"/>
+      </w:rPr>
+    </w:lvl>
+    <w:lvl w:ilvl="3" w:tplc="04090001" w:tentative="1">
+      <w:start w:val="1"/>
+      <w:numFmt w:val="bullet"/>
+      <w:lvlText w:val=""/>
+      <w:lvlJc w:val="left"/>
+      <w:pPr>
+        <w:ind w:left="2880" w:hanging="360"/>
+      </w:pPr>
+      <w:rPr>
+        <w:rFonts w:ascii="Symbol" w:hAnsi="Symbol" w:hint="default"/>
+      </w:rPr>
+    </w:lvl>
+    <w:lvl w:ilvl="4" w:tplc="04090003" w:tentative="1">
+      <w:start w:val="1"/>
+      <w:numFmt w:val="bullet"/>
+      <w:lvlText w:val="o"/>
+      <w:lvlJc w:val="left"/>
+      <w:pPr>
+        <w:ind w:left="3600" w:hanging="360"/>
+      </w:pPr>
+      <w:rPr>
+        <w:rFonts w:ascii="Courier New" w:hAnsi="Courier New" w:cs="Courier New" w:hint="default"/>
+      </w:rPr>
+    </w:lvl>
+    <w:lvl w:ilvl="5" w:tplc="04090005" w:tentative="1">
+      <w:start w:val="1"/>
+      <w:numFmt w:val="bullet"/>
+      <w:lvlText w:val=""/>
+      <w:lvlJc w:val="left"/>
+      <w:pPr>
+        <w:ind w:left="4320" w:hanging="360"/>
+      </w:pPr>
+      <w:rPr>
+        <w:rFonts w:ascii="Wingdings" w:hAnsi="Wingdings" w:hint="default"/>
+      </w:rPr>
+    </w:lvl>
+    <w:lvl w:ilvl="6" w:tplc="04090001" w:tentative="1">
+      <w:start w:val="1"/>
+      <w:numFmt w:val="bullet"/>
+      <w:lvlText w:val=""/>
+      <w:lvlJc w:val="left"/>
+      <w:pPr>
+        <w:ind w:left="5040" w:hanging="360"/>
+      </w:pPr>
+      <w:rPr>
+        <w:rFonts w:ascii="Symbol" w:hAnsi="Symbol" w:hint="default"/>
+      </w:rPr>
+    </w:lvl>
+    <w:lvl w:ilvl="7" w:tplc="04090003" w:tentative="1">
+      <w:start w:val="1"/>
+      <w:numFmt w:val="bullet"/>
+      <w:lvlText w:val="o"/>
+      <w:lvlJc w:val="left"/>
+      <w:pPr>
+        <w:ind w:left="5760" w:hanging="360"/>
+      </w:pPr>
+      <w:rPr>
+        <w:rFonts w:ascii="Courier New" w:hAnsi="Courier New" w:cs="Courier New" w:hint="default"/>
+      </w:rPr>
+    </w:lvl>
+    <w:lvl w:ilvl="8" w:tplc="04090005" w:tentative="1">
+      <w:start w:val="1"/>
+      <w:numFmt w:val="bullet"/>
+      <w:lvlText w:val=""/>
+      <w:lvlJc w:val="left"/>
+      <w:pPr>
+        <w:ind w:left="6480" w:hanging="360"/>
+      </w:pPr>
+      <w:rPr>
+        <w:rFonts w:ascii="Wingdings" w:hAnsi="Wingdings" w:hint="default"/>
+      </w:rPr>
+    </w:lvl>
+  </w:abstractNum>
+  <w:abstractNum w:abstractNumId="2" w15:restartNumberingAfterBreak="0">
+    <w:nsid w:val="10C34857"/>
+    <w:multiLevelType w:val="multilevel"/>
+    <w:tmpl w:val="D5FA7650"/>
+    <w:lvl w:ilvl="0">
+      <w:start w:val="1"/>
+      <w:numFmt w:val="bullet"/>
+      <w:lvlText w:val=""/>
+      <w:lvlJc w:val="left"/>
+      <w:pPr>
+        <w:tabs>
+          <w:tab w:val="num" w:pos="720"/>
+        </w:tabs>
+        <w:ind w:left="720" w:hanging="360"/>
+      </w:pPr>
+      <w:rPr>
+        <w:rFonts w:ascii="Symbol" w:hAnsi="Symbol" w:hint="default"/>
+        <w:sz w:val="20"/>
+      </w:rPr>
+    </w:lvl>
+    <w:lvl w:ilvl="1" w:tentative="1">
+      <w:start w:val="1"/>
+      <w:numFmt w:val="bullet"/>
+      <w:lvlText w:val="o"/>
+      <w:lvlJc w:val="left"/>
+      <w:pPr>
+        <w:tabs>
+          <w:tab w:val="num" w:pos="1440"/>
+        </w:tabs>
+        <w:ind w:left="1440" w:hanging="360"/>
+      </w:pPr>
+      <w:rPr>
+        <w:rFonts w:ascii="Courier New" w:hAnsi="Courier New" w:hint="default"/>
+        <w:sz w:val="20"/>
+      </w:rPr>
+    </w:lvl>
+    <w:lvl w:ilvl="2" w:tentative="1">
+      <w:start w:val="1"/>
+      <w:numFmt w:val="bullet"/>
+      <w:lvlText w:val=""/>
+      <w:lvlJc w:val="left"/>
+      <w:pPr>
+        <w:tabs>
+          <w:tab w:val="num" w:pos="2160"/>
+        </w:tabs>
+        <w:ind w:left="2160" w:hanging="360"/>
+      </w:pPr>
+      <w:rPr>
+        <w:rFonts w:ascii="Wingdings" w:hAnsi="Wingdings" w:hint="default"/>
+        <w:sz w:val="20"/>
+      </w:rPr>
+    </w:lvl>
+    <w:lvl w:ilvl="3" w:tentative="1">
+      <w:start w:val="1"/>
+      <w:numFmt w:val="bullet"/>
+      <w:lvlText w:val=""/>
+      <w:lvlJc w:val="left"/>
+      <w:pPr>
+        <w:tabs>
+          <w:tab w:val="num" w:pos="2880"/>
+        </w:tabs>
+        <w:ind w:left="2880" w:hanging="360"/>
+      </w:pPr>
+      <w:rPr>
+        <w:rFonts w:ascii="Wingdings" w:hAnsi="Wingdings" w:hint="default"/>
+        <w:sz w:val="20"/>
+      </w:rPr>
+    </w:lvl>
+    <w:lvl w:ilvl="4" w:tentative="1">
+      <w:start w:val="1"/>
+      <w:numFmt w:val="bullet"/>
+      <w:lvlText w:val=""/>
+      <w:lvlJc w:val="left"/>
+      <w:pPr>
+        <w:tabs>
+          <w:tab w:val="num" w:pos="3600"/>
+        </w:tabs>
+        <w:ind w:left="3600" w:hanging="360"/>
+      </w:pPr>
+      <w:rPr>
+        <w:rFonts w:ascii="Wingdings" w:hAnsi="Wingdings" w:hint="default"/>
+        <w:sz w:val="20"/>
+      </w:rPr>
+    </w:lvl>
+    <w:lvl w:ilvl="5" w:tentative="1">
+      <w:start w:val="1"/>
+      <w:numFmt w:val="bullet"/>
+      <w:lvlText w:val=""/>
+      <w:lvlJc w:val="left"/>
+      <w:pPr>
+        <w:tabs>
+          <w:tab w:val="num" w:pos="4320"/>
+        </w:tabs>
+        <w:ind w:left="4320" w:hanging="360"/>
+      </w:pPr>
+      <w:rPr>
+        <w:rFonts w:ascii="Wingdings" w:hAnsi="Wingdings" w:hint="default"/>
+        <w:sz w:val="20"/>
+      </w:rPr>
+    </w:lvl>
+    <w:lvl w:ilvl="6" w:tentative="1">
+      <w:start w:val="1"/>
+      <w:numFmt w:val="bullet"/>
+      <w:lvlText w:val=""/>
+      <w:lvlJc w:val="left"/>
+      <w:pPr>
+        <w:tabs>
+          <w:tab w:val="num" w:pos="5040"/>
+        </w:tabs>
+        <w:ind w:left="5040" w:hanging="360"/>
+      </w:pPr>
+      <w:rPr>
+        <w:rFonts w:ascii="Wingdings" w:hAnsi="Wingdings" w:hint="default"/>
+        <w:sz w:val="20"/>
+      </w:rPr>
+    </w:lvl>
+    <w:lvl w:ilvl="7" w:tentative="1">
+      <w:start w:val="1"/>
+      <w:numFmt w:val="bullet"/>
+      <w:lvlText w:val=""/>
+      <w:lvlJc w:val="left"/>
+      <w:pPr>
+        <w:tabs>
+          <w:tab w:val="num" w:pos="5760"/>
+        </w:tabs>
+        <w:ind w:left="5760" w:hanging="360"/>
+      </w:pPr>
+      <w:rPr>
+        <w:rFonts w:ascii="Wingdings" w:hAnsi="Wingdings" w:hint="default"/>
+        <w:sz w:val="20"/>
+      </w:rPr>
+    </w:lvl>
+    <w:lvl w:ilvl="8" w:tentative="1">
+      <w:start w:val="1"/>
+      <w:numFmt w:val="bullet"/>
+      <w:lvlText w:val=""/>
+      <w:lvlJc w:val="left"/>
+      <w:pPr>
+        <w:tabs>
+          <w:tab w:val="num" w:pos="6480"/>
+        </w:tabs>
+        <w:ind w:left="6480" w:hanging="360"/>
+      </w:pPr>
+      <w:rPr>
+        <w:rFonts w:ascii="Wingdings" w:hAnsi="Wingdings" w:hint="default"/>
+        <w:sz w:val="20"/>
+      </w:rPr>
+    </w:lvl>
+  </w:abstractNum>
+  <w:abstractNum w:abstractNumId="3" w15:restartNumberingAfterBreak="0">
+    <w:nsid w:val="13EF7B03"/>
+    <w:multiLevelType w:val="multilevel"/>
+    <w:tmpl w:val="D27C7718"/>
+    <w:lvl w:ilvl="0">
+      <w:start w:val="1"/>
+      <w:numFmt w:val="bullet"/>
+      <w:lvlText w:val=""/>
+      <w:lvlJc w:val="left"/>
+      <w:pPr>
+        <w:tabs>
+          <w:tab w:val="num" w:pos="720"/>
+        </w:tabs>
+        <w:ind w:left="720" w:hanging="360"/>
+      </w:pPr>
+      <w:rPr>
+        <w:rFonts w:ascii="Symbol" w:hAnsi="Symbol" w:hint="default"/>
+        <w:sz w:val="20"/>
+      </w:rPr>
+    </w:lvl>
+    <w:lvl w:ilvl="1" w:tentative="1">
+      <w:start w:val="1"/>
+      <w:numFmt w:val="bullet"/>
+      <w:lvlText w:val="o"/>
+      <w:lvlJc w:val="left"/>
+      <w:pPr>
+        <w:tabs>
+          <w:tab w:val="num" w:pos="1440"/>
+        </w:tabs>
+        <w:ind w:left="1440" w:hanging="360"/>
+      </w:pPr>
+      <w:rPr>
+        <w:rFonts w:ascii="Courier New" w:hAnsi="Courier New" w:hint="default"/>
+        <w:sz w:val="20"/>
+      </w:rPr>
+    </w:lvl>
+    <w:lvl w:ilvl="2" w:tentative="1">
+      <w:start w:val="1"/>
+      <w:numFmt w:val="bullet"/>
+      <w:lvlText w:val=""/>
+      <w:lvlJc w:val="left"/>
+      <w:pPr>
+        <w:tabs>
+          <w:tab w:val="num" w:pos="2160"/>
+        </w:tabs>
+        <w:ind w:left="2160" w:hanging="360"/>
+      </w:pPr>
+      <w:rPr>
+        <w:rFonts w:ascii="Wingdings" w:hAnsi="Wingdings" w:hint="default"/>
+        <w:sz w:val="20"/>
+      </w:rPr>
+    </w:lvl>
+    <w:lvl w:ilvl="3" w:tentative="1">
+      <w:start w:val="1"/>
+      <w:numFmt w:val="bullet"/>
+      <w:lvlText w:val=""/>
+      <w:lvlJc w:val="left"/>
+      <w:pPr>
+        <w:tabs>
+          <w:tab w:val="num" w:pos="2880"/>
+        </w:tabs>
+        <w:ind w:left="2880" w:hanging="360"/>
+      </w:pPr>
+      <w:rPr>
+        <w:rFonts w:ascii="Wingdings" w:hAnsi="Wingdings" w:hint="default"/>
+        <w:sz w:val="20"/>
+      </w:rPr>
+    </w:lvl>
+    <w:lvl w:ilvl="4" w:tentative="1">
+      <w:start w:val="1"/>
+      <w:numFmt w:val="bullet"/>
+      <w:lvlText w:val=""/>
+      <w:lvlJc w:val="left"/>
+      <w:pPr>
+        <w:tabs>
+          <w:tab w:val="num" w:pos="3600"/>
+        </w:tabs>
+        <w:ind w:left="3600" w:hanging="360"/>
+      </w:pPr>
+      <w:rPr>
+        <w:rFonts w:ascii="Wingdings" w:hAnsi="Wingdings" w:hint="default"/>
+        <w:sz w:val="20"/>
+      </w:rPr>
+    </w:lvl>
+    <w:lvl w:ilvl="5" w:tentative="1">
+      <w:start w:val="1"/>
+      <w:numFmt w:val="bullet"/>
+      <w:lvlText w:val=""/>
+      <w:lvlJc w:val="left"/>
+      <w:pPr>
+        <w:tabs>
+          <w:tab w:val="num" w:pos="4320"/>
+        </w:tabs>
+        <w:ind w:left="4320" w:hanging="360"/>
+      </w:pPr>
+      <w:rPr>
+        <w:rFonts w:ascii="Wingdings" w:hAnsi="Wingdings" w:hint="default"/>
+        <w:sz w:val="20"/>
+      </w:rPr>
+    </w:lvl>
+    <w:lvl w:ilvl="6" w:tentative="1">
+      <w:start w:val="1"/>
+      <w:numFmt w:val="bullet"/>
+      <w:lvlText w:val=""/>
+      <w:lvlJc w:val="left"/>
+      <w:pPr>
+        <w:tabs>
+          <w:tab w:val="num" w:pos="5040"/>
+        </w:tabs>
+        <w:ind w:left="5040" w:hanging="360"/>
+      </w:pPr>
+      <w:rPr>
+        <w:rFonts w:ascii="Wingdings" w:hAnsi="Wingdings" w:hint="default"/>
+        <w:sz w:val="20"/>
+      </w:rPr>
+    </w:lvl>
+    <w:lvl w:ilvl="7" w:tentative="1">
+      <w:start w:val="1"/>
+      <w:numFmt w:val="bullet"/>
+      <w:lvlText w:val=""/>
+      <w:lvlJc w:val="left"/>
+      <w:pPr>
+        <w:tabs>
+          <w:tab w:val="num" w:pos="5760"/>
+        </w:tabs>
+        <w:ind w:left="5760" w:hanging="360"/>
+      </w:pPr>
+      <w:rPr>
+        <w:rFonts w:ascii="Wingdings" w:hAnsi="Wingdings" w:hint="default"/>
+        <w:sz w:val="20"/>
+      </w:rPr>
+    </w:lvl>
+    <w:lvl w:ilvl="8" w:tentative="1">
+      <w:start w:val="1"/>
+      <w:numFmt w:val="bullet"/>
+      <w:lvlText w:val=""/>
+      <w:lvlJc w:val="left"/>
+      <w:pPr>
+        <w:tabs>
+          <w:tab w:val="num" w:pos="6480"/>
+        </w:tabs>
+        <w:ind w:left="6480" w:hanging="360"/>
+      </w:pPr>
+      <w:rPr>
+        <w:rFonts w:ascii="Wingdings" w:hAnsi="Wingdings" w:hint="default"/>
+        <w:sz w:val="20"/>
+      </w:rPr>
+    </w:lvl>
+  </w:abstractNum>
+  <w:abstractNum w:abstractNumId="4" w15:restartNumberingAfterBreak="0">
+    <w:nsid w:val="215D1F6E"/>
+    <w:multiLevelType w:val="hybridMultilevel"/>
+    <w:tmpl w:val="E9B8E268"/>
+    <w:lvl w:ilvl="0" w:tplc="04090001">
+      <w:start w:val="1"/>
+      <w:numFmt w:val="bullet"/>
+      <w:lvlText w:val=""/>
+      <w:lvlJc w:val="left"/>
+      <w:pPr>
+        <w:ind w:left="720" w:hanging="360"/>
+      </w:pPr>
+      <w:rPr>
+        <w:rFonts w:ascii="Symbol" w:hAnsi="Symbol" w:hint="default"/>
+      </w:rPr>
+    </w:lvl>
+    <w:lvl w:ilvl="1" w:tplc="04090003" w:tentative="1">
+      <w:start w:val="1"/>
+      <w:numFmt w:val="bullet"/>
+      <w:lvlText w:val="o"/>
+      <w:lvlJc w:val="left"/>
+      <w:pPr>
+        <w:ind w:left="1440" w:hanging="360"/>
+      </w:pPr>
+      <w:rPr>
+        <w:rFonts w:ascii="Courier New" w:hAnsi="Courier New" w:cs="Courier New" w:hint="default"/>
+      </w:rPr>
+    </w:lvl>
+    <w:lvl w:ilvl="2" w:tplc="04090005" w:tentative="1">
+      <w:start w:val="1"/>
+      <w:numFmt w:val="bullet"/>
+      <w:lvlText w:val=""/>
+      <w:lvlJc w:val="left"/>
+      <w:pPr>
+        <w:ind w:left="2160" w:hanging="360"/>
+      </w:pPr>
+      <w:rPr>
+        <w:rFonts w:ascii="Wingdings" w:hAnsi="Wingdings" w:hint="default"/>
+      </w:rPr>
+    </w:lvl>
+    <w:lvl w:ilvl="3" w:tplc="04090001" w:tentative="1">
+      <w:start w:val="1"/>
+      <w:numFmt w:val="bullet"/>
+      <w:lvlText w:val=""/>
+      <w:lvlJc w:val="left"/>
+      <w:pPr>
+        <w:ind w:left="2880" w:hanging="360"/>
+      </w:pPr>
+      <w:rPr>
+        <w:rFonts w:ascii="Symbol" w:hAnsi="Symbol" w:hint="default"/>
+      </w:rPr>
+    </w:lvl>
+    <w:lvl w:ilvl="4" w:tplc="04090003" w:tentative="1">
+      <w:start w:val="1"/>
+      <w:numFmt w:val="bullet"/>
+      <w:lvlText w:val="o"/>
+      <w:lvlJc w:val="left"/>
+      <w:pPr>
+        <w:ind w:left="3600" w:hanging="360"/>
+      </w:pPr>
+      <w:rPr>
+        <w:rFonts w:ascii="Courier New" w:hAnsi="Courier New" w:cs="Courier New" w:hint="default"/>
+      </w:rPr>
+    </w:lvl>
+    <w:lvl w:ilvl="5" w:tplc="04090005" w:tentative="1">
+      <w:start w:val="1"/>
+      <w:numFmt w:val="bullet"/>
+      <w:lvlText w:val=""/>
+      <w:lvlJc w:val="left"/>
+      <w:pPr>
+        <w:ind w:left="4320" w:hanging="360"/>
+      </w:pPr>
+      <w:rPr>
+        <w:rFonts w:ascii="Wingdings" w:hAnsi="Wingdings" w:hint="default"/>
+      </w:rPr>
+    </w:lvl>
+    <w:lvl w:ilvl="6" w:tplc="04090001" w:tentative="1">
+      <w:start w:val="1"/>
+      <w:numFmt w:val="bullet"/>
+      <w:lvlText w:val=""/>
+      <w:lvlJc w:val="left"/>
+      <w:pPr>
+        <w:ind w:left="5040" w:hanging="360"/>
+      </w:pPr>
+      <w:rPr>
+        <w:rFonts w:ascii="Symbol" w:hAnsi="Symbol" w:hint="default"/>
+      </w:rPr>
+    </w:lvl>
+    <w:lvl w:ilvl="7" w:tplc="04090003" w:tentative="1">
+      <w:start w:val="1"/>
+      <w:numFmt w:val="bullet"/>
+      <w:lvlText w:val="o"/>
+      <w:lvlJc w:val="left"/>
+      <w:pPr>
+        <w:ind w:left="5760" w:hanging="360"/>
+      </w:pPr>
+      <w:rPr>
+        <w:rFonts w:ascii="Courier New" w:hAnsi="Courier New" w:cs="Courier New" w:hint="default"/>
+      </w:rPr>
+    </w:lvl>
+    <w:lvl w:ilvl="8" w:tplc="04090005" w:tentative="1">
+      <w:start w:val="1"/>
+      <w:numFmt w:val="bullet"/>
+      <w:lvlText w:val=""/>
+      <w:lvlJc w:val="left"/>
+      <w:pPr>
+        <w:ind w:left="6480" w:hanging="360"/>
+      </w:pPr>
+      <w:rPr>
+        <w:rFonts w:ascii="Wingdings" w:hAnsi="Wingdings" w:hint="default"/>
+      </w:rPr>
+    </w:lvl>
+  </w:abstractNum>
+  <w:abstractNum w:abstractNumId="5" w15:restartNumberingAfterBreak="0">
     <w:nsid w:val="370213AC"/>
     <w:multiLevelType w:val="hybridMultilevel"/>
     <w:tmpl w:val="E158A4FA"/>
@@ -858,7 +1764,120 @@
       </w:rPr>
     </w:lvl>
   </w:abstractNum>
-  <w:abstractNum w:abstractNumId="1" w15:restartNumberingAfterBreak="0">
+  <w:abstractNum w:abstractNumId="6" w15:restartNumberingAfterBreak="0">
+    <w:nsid w:val="39397CA1"/>
+    <w:multiLevelType w:val="hybridMultilevel"/>
+    <w:tmpl w:val="FD7872DA"/>
+    <w:lvl w:ilvl="0" w:tplc="04090001">
+      <w:start w:val="1"/>
+      <w:numFmt w:val="bullet"/>
+      <w:lvlText w:val=""/>
+      <w:lvlJc w:val="left"/>
+      <w:pPr>
+        <w:ind w:left="720" w:hanging="360"/>
+      </w:pPr>
+      <w:rPr>
+        <w:rFonts w:ascii="Symbol" w:hAnsi="Symbol" w:hint="default"/>
+      </w:rPr>
+    </w:lvl>
+    <w:lvl w:ilvl="1" w:tplc="04090003" w:tentative="1">
+      <w:start w:val="1"/>
+      <w:numFmt w:val="bullet"/>
+      <w:lvlText w:val="o"/>
+      <w:lvlJc w:val="left"/>
+      <w:pPr>
+        <w:ind w:left="1440" w:hanging="360"/>
+      </w:pPr>
+      <w:rPr>
+        <w:rFonts w:ascii="Courier New" w:hAnsi="Courier New" w:cs="Courier New" w:hint="default"/>
+      </w:rPr>
+    </w:lvl>
+    <w:lvl w:ilvl="2" w:tplc="04090005" w:tentative="1">
+      <w:start w:val="1"/>
+      <w:numFmt w:val="bullet"/>
+      <w:lvlText w:val=""/>
+      <w:lvlJc w:val="left"/>
+      <w:pPr>
+        <w:ind w:left="2160" w:hanging="360"/>
+      </w:pPr>
+      <w:rPr>
+        <w:rFonts w:ascii="Wingdings" w:hAnsi="Wingdings" w:hint="default"/>
+      </w:rPr>
+    </w:lvl>
+    <w:lvl w:ilvl="3" w:tplc="04090001" w:tentative="1">
+      <w:start w:val="1"/>
+      <w:numFmt w:val="bullet"/>
+      <w:lvlText w:val=""/>
+      <w:lvlJc w:val="left"/>
+      <w:pPr>
+        <w:ind w:left="2880" w:hanging="360"/>
+      </w:pPr>
+      <w:rPr>
+        <w:rFonts w:ascii="Symbol" w:hAnsi="Symbol" w:hint="default"/>
+      </w:rPr>
+    </w:lvl>
+    <w:lvl w:ilvl="4" w:tplc="04090003" w:tentative="1">
+      <w:start w:val="1"/>
+      <w:numFmt w:val="bullet"/>
+      <w:lvlText w:val="o"/>
+      <w:lvlJc w:val="left"/>
+      <w:pPr>
+        <w:ind w:left="3600" w:hanging="360"/>
+      </w:pPr>
+      <w:rPr>
+        <w:rFonts w:ascii="Courier New" w:hAnsi="Courier New" w:cs="Courier New" w:hint="default"/>
+      </w:rPr>
+    </w:lvl>
+    <w:lvl w:ilvl="5" w:tplc="04090005" w:tentative="1">
+      <w:start w:val="1"/>
+      <w:numFmt w:val="bullet"/>
+      <w:lvlText w:val=""/>
+      <w:lvlJc w:val="left"/>
+      <w:pPr>
+        <w:ind w:left="4320" w:hanging="360"/>
+      </w:pPr>
+      <w:rPr>
+        <w:rFonts w:ascii="Wingdings" w:hAnsi="Wingdings" w:hint="default"/>
+      </w:rPr>
+    </w:lvl>
+    <w:lvl w:ilvl="6" w:tplc="04090001" w:tentative="1">
+      <w:start w:val="1"/>
+      <w:numFmt w:val="bullet"/>
+      <w:lvlText w:val=""/>
+      <w:lvlJc w:val="left"/>
+      <w:pPr>
+        <w:ind w:left="5040" w:hanging="360"/>
+      </w:pPr>
+      <w:rPr>
+        <w:rFonts w:ascii="Symbol" w:hAnsi="Symbol" w:hint="default"/>
+      </w:rPr>
+    </w:lvl>
+    <w:lvl w:ilvl="7" w:tplc="04090003" w:tentative="1">
+      <w:start w:val="1"/>
+      <w:numFmt w:val="bullet"/>
+      <w:lvlText w:val="o"/>
+      <w:lvlJc w:val="left"/>
+      <w:pPr>
+        <w:ind w:left="5760" w:hanging="360"/>
+      </w:pPr>
+      <w:rPr>
+        <w:rFonts w:ascii="Courier New" w:hAnsi="Courier New" w:cs="Courier New" w:hint="default"/>
+      </w:rPr>
+    </w:lvl>
+    <w:lvl w:ilvl="8" w:tplc="04090005" w:tentative="1">
+      <w:start w:val="1"/>
+      <w:numFmt w:val="bullet"/>
+      <w:lvlText w:val=""/>
+      <w:lvlJc w:val="left"/>
+      <w:pPr>
+        <w:ind w:left="6480" w:hanging="360"/>
+      </w:pPr>
+      <w:rPr>
+        <w:rFonts w:ascii="Wingdings" w:hAnsi="Wingdings" w:hint="default"/>
+      </w:rPr>
+    </w:lvl>
+  </w:abstractNum>
+  <w:abstractNum w:abstractNumId="7" w15:restartNumberingAfterBreak="0">
     <w:nsid w:val="452442B0"/>
     <w:multiLevelType w:val="hybridMultilevel"/>
     <w:tmpl w:val="4C8A98A2"/>
@@ -971,7 +1990,7 @@
       </w:rPr>
     </w:lvl>
   </w:abstractNum>
-  <w:abstractNum w:abstractNumId="2" w15:restartNumberingAfterBreak="0">
+  <w:abstractNum w:abstractNumId="8" w15:restartNumberingAfterBreak="0">
     <w:nsid w:val="4F426645"/>
     <w:multiLevelType w:val="multilevel"/>
     <w:tmpl w:val="43A22B0C"/>
@@ -1120,7 +2139,7 @@
       </w:rPr>
     </w:lvl>
   </w:abstractNum>
-  <w:abstractNum w:abstractNumId="3" w15:restartNumberingAfterBreak="0">
+  <w:abstractNum w:abstractNumId="9" w15:restartNumberingAfterBreak="0">
     <w:nsid w:val="7250313E"/>
     <w:multiLevelType w:val="hybridMultilevel"/>
     <w:tmpl w:val="8988ABF8"/>
@@ -1233,7 +2252,7 @@
       </w:rPr>
     </w:lvl>
   </w:abstractNum>
-  <w:abstractNum w:abstractNumId="4" w15:restartNumberingAfterBreak="0">
+  <w:abstractNum w:abstractNumId="10" w15:restartNumberingAfterBreak="0">
     <w:nsid w:val="79091E6D"/>
     <w:multiLevelType w:val="multilevel"/>
     <w:tmpl w:val="D952D890"/>
@@ -1383,19 +2402,37 @@
     </w:lvl>
   </w:abstractNum>
   <w:num w:numId="1" w16cid:durableId="733937921">
-    <w:abstractNumId w:val="0"/>
+    <w:abstractNumId w:val="5"/>
   </w:num>
   <w:num w:numId="2" w16cid:durableId="1876235054">
+    <w:abstractNumId w:val="9"/>
+  </w:num>
+  <w:num w:numId="3" w16cid:durableId="2007902332">
+    <w:abstractNumId w:val="7"/>
+  </w:num>
+  <w:num w:numId="4" w16cid:durableId="1308240256">
+    <w:abstractNumId w:val="10"/>
+  </w:num>
+  <w:num w:numId="5" w16cid:durableId="1751464840">
+    <w:abstractNumId w:val="8"/>
+  </w:num>
+  <w:num w:numId="6" w16cid:durableId="2120682954">
+    <w:abstractNumId w:val="6"/>
+  </w:num>
+  <w:num w:numId="7" w16cid:durableId="2052463200">
+    <w:abstractNumId w:val="1"/>
+  </w:num>
+  <w:num w:numId="8" w16cid:durableId="1051920720">
+    <w:abstractNumId w:val="2"/>
+  </w:num>
+  <w:num w:numId="9" w16cid:durableId="595552976">
     <w:abstractNumId w:val="3"/>
   </w:num>
-  <w:num w:numId="3" w16cid:durableId="2007902332">
-    <w:abstractNumId w:val="1"/>
-  </w:num>
-  <w:num w:numId="4" w16cid:durableId="1308240256">
+  <w:num w:numId="10" w16cid:durableId="845750017">
     <w:abstractNumId w:val="4"/>
   </w:num>
-  <w:num w:numId="5" w16cid:durableId="1751464840">
-    <w:abstractNumId w:val="2"/>
+  <w:num w:numId="11" w16cid:durableId="2019892619">
+    <w:abstractNumId w:val="0"/>
   </w:num>
 </w:numbering>
 </file>
@@ -2351,6 +3388,19 @@
       <w:bCs/>
     </w:rPr>
   </w:style>
+  <w:style w:type="paragraph" w:customStyle="1" w:styleId="p1">
+    <w:name w:val="p1"/>
+    <w:basedOn w:val="Normal"/>
+    <w:rsid w:val="00E52ADD"/>
+    <w:pPr>
+      <w:spacing w:before="100" w:beforeAutospacing="1" w:after="100" w:afterAutospacing="1" w:line="240" w:lineRule="auto"/>
+    </w:pPr>
+    <w:rPr>
+      <w:rFonts w:ascii="Times New Roman" w:eastAsia="Times New Roman" w:hAnsi="Times New Roman" w:cs="Times New Roman"/>
+      <w:kern w:val="0"/>
+      <w14:ligatures w14:val="none"/>
+    </w:rPr>
+  </w:style>
 </w:styles>
 </file>
 

</xml_diff>